<commit_message>
Week 8 scrum meetings added
</commit_message>
<xml_diff>
--- a/SCRUM/SCRUM TEMPLATE.docx
+++ b/SCRUM/SCRUM TEMPLATE.docx
@@ -138,6 +138,38 @@
         </w:rPr>
         <w:t xml:space="preserve"> </w:t>
       </w:r>
+      <w:r>
+        <w:rPr>
+          <w:rFonts w:ascii="Calibri" w:hAnsi="Calibri" w:cs="Calibri"/>
+          <w:snapToGrid w:val="0"/>
+          <w:sz w:val="22"/>
+        </w:rPr>
+        <w:t>March</w:t>
+      </w:r>
+      <w:r>
+        <w:rPr>
+          <w:rFonts w:ascii="Calibri" w:hAnsi="Calibri" w:cs="Calibri"/>
+          <w:snapToGrid w:val="0"/>
+          <w:sz w:val="22"/>
+        </w:rPr>
+        <w:t>-</w:t>
+      </w:r>
+      <w:r>
+        <w:rPr>
+          <w:rFonts w:ascii="Calibri" w:hAnsi="Calibri" w:cs="Calibri"/>
+          <w:snapToGrid w:val="0"/>
+          <w:sz w:val="22"/>
+        </w:rPr>
+        <w:t xml:space="preserve">  </w:t>
+      </w:r>
+      <w:r>
+        <w:rPr>
+          <w:rFonts w:ascii="Calibri" w:hAnsi="Calibri" w:cs="Calibri"/>
+          <w:snapToGrid w:val="0"/>
+          <w:sz w:val="22"/>
+        </w:rPr>
+        <w:t>-2025</w:t>
+      </w:r>
     </w:p>
     <w:p>
       <w:pPr>
@@ -318,17 +350,11 @@
           </w:p>
           <w:p>
             <w:pPr>
-              <w:ind w:right="-168"/>
-              <w:rPr>
-                <w:rFonts w:ascii="Calibri" w:hAnsi="Calibri" w:cs="Calibri"/>
-                <w:snapToGrid w:val="0"/>
-                <w:sz w:val="18"/>
-              </w:rPr>
-            </w:pPr>
-          </w:p>
-          <w:p>
-            <w:pPr>
               <w:pStyle w:val="ListParagraph"/>
+              <w:numPr>
+                <w:ilvl w:val="0"/>
+                <w:numId w:val="19"/>
+              </w:numPr>
               <w:ind w:right="-168"/>
               <w:rPr>
                 <w:rFonts w:ascii="Calibri" w:hAnsi="Calibri" w:cs="Calibri"/>
@@ -380,17 +406,11 @@
           </w:p>
           <w:p>
             <w:pPr>
-              <w:ind w:right="-168"/>
-              <w:rPr>
-                <w:rFonts w:ascii="Calibri" w:hAnsi="Calibri" w:cs="Calibri"/>
-                <w:snapToGrid w:val="0"/>
-                <w:sz w:val="18"/>
-              </w:rPr>
-            </w:pPr>
-          </w:p>
-          <w:p>
-            <w:pPr>
               <w:pStyle w:val="ListParagraph"/>
+              <w:numPr>
+                <w:ilvl w:val="0"/>
+                <w:numId w:val="19"/>
+              </w:numPr>
               <w:ind w:right="-168"/>
               <w:rPr>
                 <w:rFonts w:ascii="Calibri" w:hAnsi="Calibri" w:cs="Calibri"/>
@@ -442,17 +462,11 @@
           </w:p>
           <w:p>
             <w:pPr>
-              <w:ind w:right="-168"/>
-              <w:rPr>
-                <w:rFonts w:ascii="Calibri" w:hAnsi="Calibri" w:cs="Calibri"/>
-                <w:snapToGrid w:val="0"/>
-                <w:sz w:val="18"/>
-              </w:rPr>
-            </w:pPr>
-          </w:p>
-          <w:p>
-            <w:pPr>
               <w:pStyle w:val="ListParagraph"/>
+              <w:numPr>
+                <w:ilvl w:val="0"/>
+                <w:numId w:val="19"/>
+              </w:numPr>
               <w:ind w:right="-168"/>
               <w:rPr>
                 <w:rFonts w:ascii="Calibri" w:hAnsi="Calibri" w:cs="Calibri"/>
@@ -590,16 +604,11 @@
           </w:p>
           <w:p>
             <w:pPr>
-              <w:ind w:right="-168"/>
-              <w:rPr>
-                <w:rFonts w:ascii="Calibri" w:hAnsi="Calibri" w:cs="Calibri"/>
-                <w:snapToGrid w:val="0"/>
-                <w:sz w:val="18"/>
-              </w:rPr>
-            </w:pPr>
-          </w:p>
-          <w:p>
-            <w:pPr>
+              <w:pStyle w:val="ListParagraph"/>
+              <w:numPr>
+                <w:ilvl w:val="0"/>
+                <w:numId w:val="19"/>
+              </w:numPr>
               <w:ind w:right="-168"/>
               <w:rPr>
                 <w:rFonts w:ascii="Calibri" w:hAnsi="Calibri" w:cs="Calibri"/>
@@ -651,6 +660,11 @@
           </w:p>
           <w:p>
             <w:pPr>
+              <w:pStyle w:val="ListParagraph"/>
+              <w:numPr>
+                <w:ilvl w:val="0"/>
+                <w:numId w:val="19"/>
+              </w:numPr>
               <w:ind w:right="-168"/>
               <w:rPr>
                 <w:rFonts w:ascii="Calibri" w:hAnsi="Calibri" w:cs="Calibri"/>
@@ -714,17 +728,10 @@
           <w:p>
             <w:pPr>
               <w:pStyle w:val="ListParagraph"/>
-              <w:ind w:right="-168"/>
-              <w:rPr>
-                <w:rFonts w:ascii="Calibri" w:hAnsi="Calibri" w:cs="Calibri"/>
-                <w:snapToGrid w:val="0"/>
-                <w:sz w:val="18"/>
-              </w:rPr>
-            </w:pPr>
-          </w:p>
-          <w:p>
-            <w:pPr>
-              <w:pStyle w:val="ListParagraph"/>
+              <w:numPr>
+                <w:ilvl w:val="0"/>
+                <w:numId w:val="19"/>
+              </w:numPr>
               <w:ind w:right="-168"/>
               <w:rPr>
                 <w:rFonts w:ascii="Calibri" w:hAnsi="Calibri" w:cs="Calibri"/>
@@ -842,17 +849,11 @@
           </w:p>
           <w:p>
             <w:pPr>
-              <w:ind w:right="-168"/>
-              <w:rPr>
-                <w:rFonts w:ascii="Calibri" w:hAnsi="Calibri" w:cs="Calibri"/>
-                <w:snapToGrid w:val="0"/>
-                <w:sz w:val="18"/>
-              </w:rPr>
-            </w:pPr>
-          </w:p>
-          <w:p>
-            <w:pPr>
               <w:pStyle w:val="ListParagraph"/>
+              <w:numPr>
+                <w:ilvl w:val="0"/>
+                <w:numId w:val="19"/>
+              </w:numPr>
               <w:ind w:right="-168"/>
               <w:rPr>
                 <w:rFonts w:ascii="Calibri" w:hAnsi="Calibri" w:cs="Calibri"/>
@@ -904,17 +905,11 @@
           </w:p>
           <w:p>
             <w:pPr>
-              <w:ind w:right="-168"/>
-              <w:rPr>
-                <w:rFonts w:ascii="Calibri" w:hAnsi="Calibri" w:cs="Calibri"/>
-                <w:snapToGrid w:val="0"/>
-                <w:sz w:val="18"/>
-              </w:rPr>
-            </w:pPr>
-          </w:p>
-          <w:p>
-            <w:pPr>
               <w:pStyle w:val="ListParagraph"/>
+              <w:numPr>
+                <w:ilvl w:val="0"/>
+                <w:numId w:val="19"/>
+              </w:numPr>
               <w:ind w:right="-168"/>
               <w:rPr>
                 <w:rFonts w:ascii="Calibri" w:hAnsi="Calibri" w:cs="Calibri"/>
@@ -966,17 +961,11 @@
           </w:p>
           <w:p>
             <w:pPr>
-              <w:ind w:right="-168"/>
-              <w:rPr>
-                <w:rFonts w:ascii="Calibri" w:hAnsi="Calibri" w:cs="Calibri"/>
-                <w:snapToGrid w:val="0"/>
-                <w:sz w:val="18"/>
-              </w:rPr>
-            </w:pPr>
-          </w:p>
-          <w:p>
-            <w:pPr>
               <w:pStyle w:val="ListParagraph"/>
+              <w:numPr>
+                <w:ilvl w:val="0"/>
+                <w:numId w:val="19"/>
+              </w:numPr>
               <w:ind w:right="-168"/>
               <w:rPr>
                 <w:rFonts w:ascii="Calibri" w:hAnsi="Calibri" w:cs="Calibri"/>
@@ -1700,6 +1689,118 @@
     </w:lvl>
   </w:abstractNum>
   <w:abstractNum w:abstractNumId="11" w15:restartNumberingAfterBreak="0">
+    <w:nsid w:val="655B1B20"/>
+    <w:multiLevelType w:val="hybridMultilevel"/>
+    <w:tmpl w:val="5F0837E4"/>
+    <w:lvl w:ilvl="0" w:tplc="A2F4EE52">
+      <w:numFmt w:val="bullet"/>
+      <w:lvlText w:val="-"/>
+      <w:lvlJc w:val="left"/>
+      <w:pPr>
+        <w:ind w:left="720" w:hanging="360"/>
+      </w:pPr>
+      <w:rPr>
+        <w:rFonts w:ascii="Calibri" w:eastAsia="Times New Roman" w:hAnsi="Calibri" w:cs="Calibri" w:hint="default"/>
+      </w:rPr>
+    </w:lvl>
+    <w:lvl w:ilvl="1" w:tplc="10090003" w:tentative="1">
+      <w:start w:val="1"/>
+      <w:numFmt w:val="bullet"/>
+      <w:lvlText w:val="o"/>
+      <w:lvlJc w:val="left"/>
+      <w:pPr>
+        <w:ind w:left="1440" w:hanging="360"/>
+      </w:pPr>
+      <w:rPr>
+        <w:rFonts w:ascii="Courier New" w:hAnsi="Courier New" w:cs="Courier New" w:hint="default"/>
+      </w:rPr>
+    </w:lvl>
+    <w:lvl w:ilvl="2" w:tplc="10090005" w:tentative="1">
+      <w:start w:val="1"/>
+      <w:numFmt w:val="bullet"/>
+      <w:lvlText w:val=""/>
+      <w:lvlJc w:val="left"/>
+      <w:pPr>
+        <w:ind w:left="2160" w:hanging="360"/>
+      </w:pPr>
+      <w:rPr>
+        <w:rFonts w:ascii="Wingdings" w:hAnsi="Wingdings" w:hint="default"/>
+      </w:rPr>
+    </w:lvl>
+    <w:lvl w:ilvl="3" w:tplc="10090001" w:tentative="1">
+      <w:start w:val="1"/>
+      <w:numFmt w:val="bullet"/>
+      <w:lvlText w:val=""/>
+      <w:lvlJc w:val="left"/>
+      <w:pPr>
+        <w:ind w:left="2880" w:hanging="360"/>
+      </w:pPr>
+      <w:rPr>
+        <w:rFonts w:ascii="Symbol" w:hAnsi="Symbol" w:hint="default"/>
+      </w:rPr>
+    </w:lvl>
+    <w:lvl w:ilvl="4" w:tplc="10090003" w:tentative="1">
+      <w:start w:val="1"/>
+      <w:numFmt w:val="bullet"/>
+      <w:lvlText w:val="o"/>
+      <w:lvlJc w:val="left"/>
+      <w:pPr>
+        <w:ind w:left="3600" w:hanging="360"/>
+      </w:pPr>
+      <w:rPr>
+        <w:rFonts w:ascii="Courier New" w:hAnsi="Courier New" w:cs="Courier New" w:hint="default"/>
+      </w:rPr>
+    </w:lvl>
+    <w:lvl w:ilvl="5" w:tplc="10090005" w:tentative="1">
+      <w:start w:val="1"/>
+      <w:numFmt w:val="bullet"/>
+      <w:lvlText w:val=""/>
+      <w:lvlJc w:val="left"/>
+      <w:pPr>
+        <w:ind w:left="4320" w:hanging="360"/>
+      </w:pPr>
+      <w:rPr>
+        <w:rFonts w:ascii="Wingdings" w:hAnsi="Wingdings" w:hint="default"/>
+      </w:rPr>
+    </w:lvl>
+    <w:lvl w:ilvl="6" w:tplc="10090001" w:tentative="1">
+      <w:start w:val="1"/>
+      <w:numFmt w:val="bullet"/>
+      <w:lvlText w:val=""/>
+      <w:lvlJc w:val="left"/>
+      <w:pPr>
+        <w:ind w:left="5040" w:hanging="360"/>
+      </w:pPr>
+      <w:rPr>
+        <w:rFonts w:ascii="Symbol" w:hAnsi="Symbol" w:hint="default"/>
+      </w:rPr>
+    </w:lvl>
+    <w:lvl w:ilvl="7" w:tplc="10090003" w:tentative="1">
+      <w:start w:val="1"/>
+      <w:numFmt w:val="bullet"/>
+      <w:lvlText w:val="o"/>
+      <w:lvlJc w:val="left"/>
+      <w:pPr>
+        <w:ind w:left="5760" w:hanging="360"/>
+      </w:pPr>
+      <w:rPr>
+        <w:rFonts w:ascii="Courier New" w:hAnsi="Courier New" w:cs="Courier New" w:hint="default"/>
+      </w:rPr>
+    </w:lvl>
+    <w:lvl w:ilvl="8" w:tplc="10090005" w:tentative="1">
+      <w:start w:val="1"/>
+      <w:numFmt w:val="bullet"/>
+      <w:lvlText w:val=""/>
+      <w:lvlJc w:val="left"/>
+      <w:pPr>
+        <w:ind w:left="6480" w:hanging="360"/>
+      </w:pPr>
+      <w:rPr>
+        <w:rFonts w:ascii="Wingdings" w:hAnsi="Wingdings" w:hint="default"/>
+      </w:rPr>
+    </w:lvl>
+  </w:abstractNum>
+  <w:abstractNum w:abstractNumId="12" w15:restartNumberingAfterBreak="0">
     <w:nsid w:val="69355C7F"/>
     <w:multiLevelType w:val="hybridMultilevel"/>
     <w:tmpl w:val="FAD6999C"/>
@@ -1815,7 +1916,7 @@
       </w:pPr>
     </w:lvl>
   </w:abstractNum>
-  <w:abstractNum w:abstractNumId="12" w15:restartNumberingAfterBreak="0">
+  <w:abstractNum w:abstractNumId="13" w15:restartNumberingAfterBreak="0">
     <w:nsid w:val="694D7F0B"/>
     <w:multiLevelType w:val="singleLevel"/>
     <w:tmpl w:val="0409000F"/>
@@ -1835,7 +1936,7 @@
       </w:rPr>
     </w:lvl>
   </w:abstractNum>
-  <w:abstractNum w:abstractNumId="13" w15:restartNumberingAfterBreak="0">
+  <w:abstractNum w:abstractNumId="14" w15:restartNumberingAfterBreak="0">
     <w:nsid w:val="6B8815EE"/>
     <w:multiLevelType w:val="singleLevel"/>
     <w:tmpl w:val="0409000F"/>
@@ -1852,7 +1953,7 @@
       </w:pPr>
     </w:lvl>
   </w:abstractNum>
-  <w:abstractNum w:abstractNumId="14" w15:restartNumberingAfterBreak="0">
+  <w:abstractNum w:abstractNumId="15" w15:restartNumberingAfterBreak="0">
     <w:nsid w:val="6D442918"/>
     <w:multiLevelType w:val="singleLevel"/>
     <w:tmpl w:val="0409000F"/>
@@ -1872,7 +1973,7 @@
       </w:rPr>
     </w:lvl>
   </w:abstractNum>
-  <w:abstractNum w:abstractNumId="15" w15:restartNumberingAfterBreak="0">
+  <w:abstractNum w:abstractNumId="16" w15:restartNumberingAfterBreak="0">
     <w:nsid w:val="78720C43"/>
     <w:multiLevelType w:val="singleLevel"/>
     <w:tmpl w:val="0409000F"/>
@@ -1892,7 +1993,7 @@
       </w:rPr>
     </w:lvl>
   </w:abstractNum>
-  <w:abstractNum w:abstractNumId="16" w15:restartNumberingAfterBreak="0">
+  <w:abstractNum w:abstractNumId="17" w15:restartNumberingAfterBreak="0">
     <w:nsid w:val="7D5218FE"/>
     <w:multiLevelType w:val="hybridMultilevel"/>
     <w:tmpl w:val="6AC2043A"/>
@@ -2004,7 +2105,7 @@
       </w:rPr>
     </w:lvl>
   </w:abstractNum>
-  <w:abstractNum w:abstractNumId="17" w15:restartNumberingAfterBreak="0">
+  <w:abstractNum w:abstractNumId="18" w15:restartNumberingAfterBreak="0">
     <w:nsid w:val="7F0F2A7E"/>
     <w:multiLevelType w:val="hybridMultilevel"/>
     <w:tmpl w:val="3F006C78"/>
@@ -2124,10 +2225,10 @@
     <w:abstractNumId w:val="5"/>
   </w:num>
   <w:num w:numId="2" w16cid:durableId="978195296">
-    <w:abstractNumId w:val="12"/>
+    <w:abstractNumId w:val="13"/>
   </w:num>
   <w:num w:numId="3" w16cid:durableId="1811826467">
-    <w:abstractNumId w:val="13"/>
+    <w:abstractNumId w:val="14"/>
   </w:num>
   <w:num w:numId="4" w16cid:durableId="1331175504">
     <w:abstractNumId w:val="0"/>
@@ -2139,19 +2240,19 @@
     <w:abstractNumId w:val="3"/>
   </w:num>
   <w:num w:numId="7" w16cid:durableId="1237860715">
-    <w:abstractNumId w:val="14"/>
+    <w:abstractNumId w:val="15"/>
   </w:num>
   <w:num w:numId="8" w16cid:durableId="1710104517">
     <w:abstractNumId w:val="9"/>
   </w:num>
   <w:num w:numId="9" w16cid:durableId="2134131736">
-    <w:abstractNumId w:val="15"/>
+    <w:abstractNumId w:val="16"/>
   </w:num>
   <w:num w:numId="10" w16cid:durableId="2032754880">
-    <w:abstractNumId w:val="17"/>
+    <w:abstractNumId w:val="18"/>
   </w:num>
   <w:num w:numId="11" w16cid:durableId="1376393732">
-    <w:abstractNumId w:val="11"/>
+    <w:abstractNumId w:val="12"/>
   </w:num>
   <w:num w:numId="12" w16cid:durableId="160581788">
     <w:abstractNumId w:val="10"/>
@@ -2172,7 +2273,10 @@
     <w:abstractNumId w:val="2"/>
   </w:num>
   <w:num w:numId="18" w16cid:durableId="292519769">
-    <w:abstractNumId w:val="16"/>
+    <w:abstractNumId w:val="17"/>
+  </w:num>
+  <w:num w:numId="19" w16cid:durableId="1774667418">
+    <w:abstractNumId w:val="11"/>
   </w:num>
 </w:numbering>
 </file>
@@ -2898,21 +3002,6 @@
 </file>
 
 <file path=customXml/item1.xml><?xml version="1.0" encoding="utf-8"?>
-<p:properties xmlns:p="http://schemas.microsoft.com/office/2006/metadata/properties" xmlns:xsi="http://www.w3.org/2001/XMLSchema-instance" xmlns:pc="http://schemas.microsoft.com/office/infopath/2007/PartnerControls">
-  <documentManagement/>
-</p:properties>
-</file>
-
-<file path=customXml/item2.xml><?xml version="1.0" encoding="utf-8"?>
-<?mso-contentType ?>
-<FormTemplates xmlns="http://schemas.microsoft.com/sharepoint/v3/contenttype/forms">
-  <Display>DocumentLibraryForm</Display>
-  <Edit>DocumentLibraryForm</Edit>
-  <New>DocumentLibraryForm</New>
-</FormTemplates>
-</file>
-
-<file path=customXml/item3.xml><?xml version="1.0" encoding="utf-8"?>
 <ct:contentTypeSchema xmlns:ct="http://schemas.microsoft.com/office/2006/metadata/contentType" xmlns:ma="http://schemas.microsoft.com/office/2006/metadata/properties/metaAttributes" ct:_="" ma:_="" ma:contentTypeName="Document" ma:contentTypeID="0x010100AF14479DD85B6A48B97EB61DD23595DB" ma:contentTypeVersion="10" ma:contentTypeDescription="Create a new document." ma:contentTypeScope="" ma:versionID="b7bb4572f3b50e15116da14d716df24e">
   <xsd:schema xmlns:xsd="http://www.w3.org/2001/XMLSchema" xmlns:xs="http://www.w3.org/2001/XMLSchema" xmlns:p="http://schemas.microsoft.com/office/2006/metadata/properties" xmlns:ns2="d074b555-7f0a-4ff7-a695-43b4c045e3b7" targetNamespace="http://schemas.microsoft.com/office/2006/metadata/properties" ma:root="true" ma:fieldsID="d1112a61492facaf98f132dd8143bf08" ns2:_="">
     <xsd:import namespace="d074b555-7f0a-4ff7-a695-43b4c045e3b7"/>
@@ -3096,24 +3185,22 @@
 </ct:contentTypeSchema>
 </file>
 
-<file path=customXml/itemProps1.xml><?xml version="1.0" encoding="utf-8"?>
-<ds:datastoreItem xmlns:ds="http://schemas.openxmlformats.org/officeDocument/2006/customXml" ds:itemID="{48AA8BFA-E31B-4212-AD77-BE2AF2C9B54B}">
-  <ds:schemaRefs>
-    <ds:schemaRef ds:uri="http://schemas.microsoft.com/office/2006/metadata/properties"/>
-    <ds:schemaRef ds:uri="http://schemas.microsoft.com/office/infopath/2007/PartnerControls"/>
-  </ds:schemaRefs>
-</ds:datastoreItem>
+<file path=customXml/item2.xml><?xml version="1.0" encoding="utf-8"?>
+<?mso-contentType ?>
+<FormTemplates xmlns="http://schemas.microsoft.com/sharepoint/v3/contenttype/forms">
+  <Display>DocumentLibraryForm</Display>
+  <Edit>DocumentLibraryForm</Edit>
+  <New>DocumentLibraryForm</New>
+</FormTemplates>
 </file>
 
-<file path=customXml/itemProps2.xml><?xml version="1.0" encoding="utf-8"?>
-<ds:datastoreItem xmlns:ds="http://schemas.openxmlformats.org/officeDocument/2006/customXml" ds:itemID="{DECE33D9-7ABA-4DB2-9810-AD48B72CD0F7}">
-  <ds:schemaRefs>
-    <ds:schemaRef ds:uri="http://schemas.microsoft.com/sharepoint/v3/contenttype/forms"/>
-  </ds:schemaRefs>
-</ds:datastoreItem>
+<file path=customXml/item3.xml><?xml version="1.0" encoding="utf-8"?>
+<p:properties xmlns:p="http://schemas.microsoft.com/office/2006/metadata/properties" xmlns:xsi="http://www.w3.org/2001/XMLSchema-instance" xmlns:pc="http://schemas.microsoft.com/office/infopath/2007/PartnerControls">
+  <documentManagement/>
+</p:properties>
 </file>
 
-<file path=customXml/itemProps3.xml><?xml version="1.0" encoding="utf-8"?>
+<file path=customXml/itemProps1.xml><?xml version="1.0" encoding="utf-8"?>
 <ds:datastoreItem xmlns:ds="http://schemas.openxmlformats.org/officeDocument/2006/customXml" ds:itemID="{114E0597-571D-47F7-B25A-4F06C8E757CC}">
   <ds:schemaRefs>
     <ds:schemaRef ds:uri="http://schemas.microsoft.com/office/2006/metadata/contentType"/>
@@ -3129,4 +3216,21 @@
     <ds:schemaRef ds:uri="http://schemas.microsoft.com/internal/obd"/>
   </ds:schemaRefs>
 </ds:datastoreItem>
+</file>
+
+<file path=customXml/itemProps2.xml><?xml version="1.0" encoding="utf-8"?>
+<ds:datastoreItem xmlns:ds="http://schemas.openxmlformats.org/officeDocument/2006/customXml" ds:itemID="{DECE33D9-7ABA-4DB2-9810-AD48B72CD0F7}">
+  <ds:schemaRefs>
+    <ds:schemaRef ds:uri="http://schemas.microsoft.com/sharepoint/v3/contenttype/forms"/>
+  </ds:schemaRefs>
+</ds:datastoreItem>
+</file>
+
+<file path=customXml/itemProps3.xml><?xml version="1.0" encoding="utf-8"?>
+<ds:datastoreItem xmlns:ds="http://schemas.openxmlformats.org/officeDocument/2006/customXml" ds:itemID="{48AA8BFA-E31B-4212-AD77-BE2AF2C9B54B}">
+  <ds:schemaRefs>
+    <ds:schemaRef ds:uri="http://schemas.microsoft.com/office/2006/metadata/properties"/>
+    <ds:schemaRef ds:uri="http://schemas.microsoft.com/office/infopath/2007/PartnerControls"/>
+  </ds:schemaRefs>
+</ds:datastoreItem>
 </file>
</xml_diff>